<commit_message>
popravljeni svi ssu dokumenti
</commit_message>
<xml_diff>
--- a/Dokumentacija/Faza 02 - SSU i prototip/SSU G Pregled porudzbina.docx
+++ b/Dokumentacija/Faza 02 - SSU i prototip/SSU G Pregled porudzbina.docx
@@ -1,6 +1,6 @@
 
 <file path=word/document.xml><?xml version="1.0" encoding="utf-8"?>
-<w:document xmlns:wpc="http://schemas.microsoft.com/office/word/2010/wordprocessingCanvas" xmlns:mc="http://schemas.openxmlformats.org/markup-compatibility/2006" xmlns:o="urn:schemas-microsoft-com:office:office" xmlns:r="http://schemas.openxmlformats.org/officeDocument/2006/relationships" xmlns:m="http://schemas.openxmlformats.org/officeDocument/2006/math" xmlns:v="urn:schemas-microsoft-com:vml" xmlns:wp14="http://schemas.microsoft.com/office/word/2010/wordprocessingDrawing" xmlns:wp="http://schemas.openxmlformats.org/drawingml/2006/wordprocessingDrawing" xmlns:w10="urn:schemas-microsoft-com:office:word" xmlns:w="http://schemas.openxmlformats.org/wordprocessingml/2006/main" xmlns:w14="http://schemas.microsoft.com/office/word/2010/wordml" xmlns:w15="http://schemas.microsoft.com/office/word/2012/wordml" xmlns:wpg="http://schemas.microsoft.com/office/word/2010/wordprocessingGroup" xmlns:wpi="http://schemas.microsoft.com/office/word/2010/wordprocessingInk" xmlns:wne="http://schemas.microsoft.com/office/word/2006/wordml" xmlns:wps="http://schemas.microsoft.com/office/word/2010/wordprocessingShape" mc:Ignorable="w14 w15 wp14">
+<w:document xmlns:wpc="http://schemas.microsoft.com/office/word/2010/wordprocessingCanvas" xmlns:cx="http://schemas.microsoft.com/office/drawing/2014/chartex" xmlns:cx1="http://schemas.microsoft.com/office/drawing/2015/9/8/chartex" xmlns:cx2="http://schemas.microsoft.com/office/drawing/2015/10/21/chartex" xmlns:cx3="http://schemas.microsoft.com/office/drawing/2016/5/9/chartex" xmlns:cx4="http://schemas.microsoft.com/office/drawing/2016/5/10/chartex" xmlns:cx5="http://schemas.microsoft.com/office/drawing/2016/5/11/chartex" xmlns:cx6="http://schemas.microsoft.com/office/drawing/2016/5/12/chartex" xmlns:cx7="http://schemas.microsoft.com/office/drawing/2016/5/13/chartex" xmlns:cx8="http://schemas.microsoft.com/office/drawing/2016/5/14/chartex" xmlns:mc="http://schemas.openxmlformats.org/markup-compatibility/2006" xmlns:aink="http://schemas.microsoft.com/office/drawing/2016/ink" xmlns:am3d="http://schemas.microsoft.com/office/drawing/2017/model3d" xmlns:o="urn:schemas-microsoft-com:office:office" xmlns:r="http://schemas.openxmlformats.org/officeDocument/2006/relationships" xmlns:m="http://schemas.openxmlformats.org/officeDocument/2006/math" xmlns:v="urn:schemas-microsoft-com:vml" xmlns:wp14="http://schemas.microsoft.com/office/word/2010/wordprocessingDrawing" xmlns:wp="http://schemas.openxmlformats.org/drawingml/2006/wordprocessingDrawing" xmlns:w10="urn:schemas-microsoft-com:office:word" xmlns:w="http://schemas.openxmlformats.org/wordprocessingml/2006/main" xmlns:w14="http://schemas.microsoft.com/office/word/2010/wordml" xmlns:w15="http://schemas.microsoft.com/office/word/2012/wordml" xmlns:w16cex="http://schemas.microsoft.com/office/word/2018/wordml/cex" xmlns:w16cid="http://schemas.microsoft.com/office/word/2016/wordml/cid" xmlns:w16="http://schemas.microsoft.com/office/word/2018/wordml" xmlns:w16se="http://schemas.microsoft.com/office/word/2015/wordml/symex" xmlns:wpg="http://schemas.microsoft.com/office/word/2010/wordprocessingGroup" xmlns:wpi="http://schemas.microsoft.com/office/word/2010/wordprocessingInk" xmlns:wne="http://schemas.microsoft.com/office/word/2006/wordml" xmlns:wps="http://schemas.microsoft.com/office/word/2010/wordprocessingShape" mc:Ignorable="w14 w15 w16se w16cid w16 w16cex wp14">
   <w:body>
     <w:p>
       <w:pPr>
@@ -12,7 +12,6 @@
       <w:r>
         <w:rPr>
           <w:noProof/>
-          <w:lang w:val="en-US"/>
         </w:rPr>
         <w:drawing>
           <wp:anchor distT="0" distB="0" distL="114300" distR="114300" simplePos="0" relativeHeight="251659264" behindDoc="1" locked="0" layoutInCell="1" allowOverlap="1" wp14:anchorId="27485DBD" wp14:editId="1E40EE3C">
@@ -234,7 +233,7 @@
           <w:r>
             <w:fldChar w:fldCharType="separate"/>
           </w:r>
-          <w:hyperlink w:anchor="_Toc35779014" w:history="1">
+          <w:hyperlink w:anchor="_Toc35797834" w:history="1">
             <w:r>
               <w:rPr>
                 <w:rStyle w:val="Hyperlink"/>
@@ -272,7 +271,7 @@
               <w:rPr>
                 <w:webHidden/>
               </w:rPr>
-              <w:instrText xml:space="preserve"> PAGEREF _Toc35779014 \h </w:instrText>
+              <w:instrText xml:space="preserve"> PAGEREF _Toc35797834 \h </w:instrText>
             </w:r>
             <w:r>
               <w:rPr>
@@ -309,7 +308,7 @@
               <w:lang w:val="en-GB" w:eastAsia="en-GB"/>
             </w:rPr>
           </w:pPr>
-          <w:hyperlink w:anchor="_Toc35779015" w:history="1">
+          <w:hyperlink w:anchor="_Toc35797835" w:history="1">
             <w:r>
               <w:rPr>
                 <w:rStyle w:val="Hyperlink"/>
@@ -347,7 +346,7 @@
               <w:rPr>
                 <w:webHidden/>
               </w:rPr>
-              <w:instrText xml:space="preserve"> PAGEREF _Toc35779015 \h </w:instrText>
+              <w:instrText xml:space="preserve"> PAGEREF _Toc35797835 \h </w:instrText>
             </w:r>
             <w:r>
               <w:rPr>
@@ -384,7 +383,7 @@
               <w:lang w:val="en-GB" w:eastAsia="en-GB"/>
             </w:rPr>
           </w:pPr>
-          <w:hyperlink w:anchor="_Toc35779016" w:history="1">
+          <w:hyperlink w:anchor="_Toc35797836" w:history="1">
             <w:r>
               <w:rPr>
                 <w:rStyle w:val="Hyperlink"/>
@@ -435,7 +434,7 @@
               <w:rPr>
                 <w:webHidden/>
               </w:rPr>
-              <w:instrText xml:space="preserve"> PAGEREF _Toc35779016 \h </w:instrText>
+              <w:instrText xml:space="preserve"> PAGEREF _Toc35797836 \h </w:instrText>
             </w:r>
             <w:r>
               <w:rPr>
@@ -472,7 +471,7 @@
               <w:lang w:val="en-GB" w:eastAsia="en-GB"/>
             </w:rPr>
           </w:pPr>
-          <w:hyperlink w:anchor="_Toc35779017" w:history="1">
+          <w:hyperlink w:anchor="_Toc35797837" w:history="1">
             <w:r>
               <w:rPr>
                 <w:rStyle w:val="Hyperlink"/>
@@ -510,7 +509,7 @@
               <w:rPr>
                 <w:webHidden/>
               </w:rPr>
-              <w:instrText xml:space="preserve"> PAGEREF _Toc35779017 \h </w:instrText>
+              <w:instrText xml:space="preserve"> PAGEREF _Toc35797837 \h </w:instrText>
             </w:r>
             <w:r>
               <w:rPr>
@@ -547,7 +546,7 @@
               <w:lang w:val="en-GB" w:eastAsia="en-GB"/>
             </w:rPr>
           </w:pPr>
-          <w:hyperlink w:anchor="_Toc35779018" w:history="1">
+          <w:hyperlink w:anchor="_Toc35797838" w:history="1">
             <w:r>
               <w:rPr>
                 <w:rStyle w:val="Hyperlink"/>
@@ -598,7 +597,7 @@
               <w:rPr>
                 <w:webHidden/>
               </w:rPr>
-              <w:instrText xml:space="preserve"> PAGEREF _Toc35779018 \h </w:instrText>
+              <w:instrText xml:space="preserve"> PAGEREF _Toc35797838 \h </w:instrText>
             </w:r>
             <w:r>
               <w:rPr>
@@ -635,7 +634,7 @@
               <w:lang w:val="en-GB" w:eastAsia="en-GB"/>
             </w:rPr>
           </w:pPr>
-          <w:hyperlink w:anchor="_Toc35779019" w:history="1">
+          <w:hyperlink w:anchor="_Toc35797839" w:history="1">
             <w:r>
               <w:rPr>
                 <w:rStyle w:val="Hyperlink"/>
@@ -673,7 +672,7 @@
               <w:rPr>
                 <w:webHidden/>
               </w:rPr>
-              <w:instrText xml:space="preserve"> PAGEREF _Toc35779019 \h </w:instrText>
+              <w:instrText xml:space="preserve"> PAGEREF _Toc35797839 \h </w:instrText>
             </w:r>
             <w:r>
               <w:rPr>
@@ -710,7 +709,7 @@
               <w:lang w:val="en-GB" w:eastAsia="en-GB"/>
             </w:rPr>
           </w:pPr>
-          <w:hyperlink w:anchor="_Toc35779020" w:history="1">
+          <w:hyperlink w:anchor="_Toc35797840" w:history="1">
             <w:r>
               <w:rPr>
                 <w:rStyle w:val="Hyperlink"/>
@@ -748,7 +747,7 @@
               <w:rPr>
                 <w:webHidden/>
               </w:rPr>
-              <w:instrText xml:space="preserve"> PAGEREF _Toc35779020 \h </w:instrText>
+              <w:instrText xml:space="preserve"> PAGEREF _Toc35797840 \h </w:instrText>
             </w:r>
             <w:r>
               <w:rPr>
@@ -785,7 +784,7 @@
               <w:lang w:val="en-GB" w:eastAsia="en-GB"/>
             </w:rPr>
           </w:pPr>
-          <w:hyperlink w:anchor="_Toc35779021" w:history="1">
+          <w:hyperlink w:anchor="_Toc35797841" w:history="1">
             <w:r>
               <w:rPr>
                 <w:rStyle w:val="Hyperlink"/>
@@ -836,7 +835,7 @@
               <w:rPr>
                 <w:webHidden/>
               </w:rPr>
-              <w:instrText xml:space="preserve"> PAGEREF _Toc35779021 \h </w:instrText>
+              <w:instrText xml:space="preserve"> PAGEREF _Toc35797841 \h </w:instrText>
             </w:r>
             <w:r>
               <w:rPr>
@@ -873,7 +872,7 @@
               <w:lang w:val="en-GB" w:eastAsia="en-GB"/>
             </w:rPr>
           </w:pPr>
-          <w:hyperlink w:anchor="_Toc35779022" w:history="1">
+          <w:hyperlink w:anchor="_Toc35797842" w:history="1">
             <w:r>
               <w:rPr>
                 <w:rStyle w:val="Hyperlink"/>
@@ -911,7 +910,7 @@
               <w:rPr>
                 <w:webHidden/>
               </w:rPr>
-              <w:instrText xml:space="preserve"> PAGEREF _Toc35779022 \h </w:instrText>
+              <w:instrText xml:space="preserve"> PAGEREF _Toc35797842 \h </w:instrText>
             </w:r>
             <w:r>
               <w:rPr>
@@ -948,7 +947,7 @@
               <w:lang w:val="en-GB" w:eastAsia="en-GB"/>
             </w:rPr>
           </w:pPr>
-          <w:hyperlink w:anchor="_Toc35779023" w:history="1">
+          <w:hyperlink w:anchor="_Toc35797843" w:history="1">
             <w:r>
               <w:rPr>
                 <w:rStyle w:val="Hyperlink"/>
@@ -968,7 +967,7 @@
               <w:rPr>
                 <w:rStyle w:val="Hyperlink"/>
               </w:rPr>
-              <w:t>Menadžer/Administrator menja kriterijume sortiranja</w:t>
+              <w:t>Mušterija gleda porudžbine</w:t>
             </w:r>
             <w:r>
               <w:rPr>
@@ -986,7 +985,7 @@
               <w:rPr>
                 <w:webHidden/>
               </w:rPr>
-              <w:instrText xml:space="preserve"> PAGEREF _Toc35779023 \h </w:instrText>
+              <w:instrText xml:space="preserve"> PAGEREF _Toc35797843 \h </w:instrText>
             </w:r>
             <w:r>
               <w:rPr>
@@ -1023,7 +1022,7 @@
               <w:lang w:val="en-GB" w:eastAsia="en-GB"/>
             </w:rPr>
           </w:pPr>
-          <w:hyperlink w:anchor="_Toc35779024" w:history="1">
+          <w:hyperlink w:anchor="_Toc35797844" w:history="1">
             <w:r>
               <w:rPr>
                 <w:rStyle w:val="Hyperlink"/>
@@ -1043,7 +1042,7 @@
               <w:rPr>
                 <w:rStyle w:val="Hyperlink"/>
               </w:rPr>
-              <w:t>Mušterija menja kriterijume sortiranja</w:t>
+              <w:t>Korisnik menja kriterijume sortiranja</w:t>
             </w:r>
             <w:r>
               <w:rPr>
@@ -1061,7 +1060,7 @@
               <w:rPr>
                 <w:webHidden/>
               </w:rPr>
-              <w:instrText xml:space="preserve"> PAGEREF _Toc35779024 \h </w:instrText>
+              <w:instrText xml:space="preserve"> PAGEREF _Toc35797844 \h </w:instrText>
             </w:r>
             <w:r>
               <w:rPr>
@@ -1098,7 +1097,7 @@
               <w:lang w:val="en-GB" w:eastAsia="en-GB"/>
             </w:rPr>
           </w:pPr>
-          <w:hyperlink w:anchor="_Toc35779025" w:history="1">
+          <w:hyperlink w:anchor="_Toc35797845" w:history="1">
             <w:r>
               <w:rPr>
                 <w:rStyle w:val="Hyperlink"/>
@@ -1136,7 +1135,7 @@
               <w:rPr>
                 <w:webHidden/>
               </w:rPr>
-              <w:instrText xml:space="preserve"> PAGEREF _Toc35779025 \h </w:instrText>
+              <w:instrText xml:space="preserve"> PAGEREF _Toc35797845 \h </w:instrText>
             </w:r>
             <w:r>
               <w:rPr>
@@ -1173,7 +1172,7 @@
               <w:lang w:val="en-GB" w:eastAsia="en-GB"/>
             </w:rPr>
           </w:pPr>
-          <w:hyperlink w:anchor="_Toc35779026" w:history="1">
+          <w:hyperlink w:anchor="_Toc35797846" w:history="1">
             <w:r>
               <w:rPr>
                 <w:rStyle w:val="Hyperlink"/>
@@ -1211,7 +1210,7 @@
               <w:rPr>
                 <w:webHidden/>
               </w:rPr>
-              <w:instrText xml:space="preserve"> PAGEREF _Toc35779026 \h </w:instrText>
+              <w:instrText xml:space="preserve"> PAGEREF _Toc35797846 \h </w:instrText>
             </w:r>
             <w:r>
               <w:rPr>
@@ -1248,7 +1247,7 @@
               <w:lang w:val="en-GB" w:eastAsia="en-GB"/>
             </w:rPr>
           </w:pPr>
-          <w:hyperlink w:anchor="_Toc35779027" w:history="1">
+          <w:hyperlink w:anchor="_Toc35797847" w:history="1">
             <w:r>
               <w:rPr>
                 <w:rStyle w:val="Hyperlink"/>
@@ -1286,7 +1285,7 @@
               <w:rPr>
                 <w:webHidden/>
               </w:rPr>
-              <w:instrText xml:space="preserve"> PAGEREF _Toc35779027 \h </w:instrText>
+              <w:instrText xml:space="preserve"> PAGEREF _Toc35797847 \h </w:instrText>
             </w:r>
             <w:r>
               <w:rPr>
@@ -1323,7 +1322,7 @@
               <w:lang w:val="en-GB" w:eastAsia="en-GB"/>
             </w:rPr>
           </w:pPr>
-          <w:hyperlink w:anchor="_Toc35779028" w:history="1">
+          <w:hyperlink w:anchor="_Toc35797848" w:history="1">
             <w:r>
               <w:rPr>
                 <w:rStyle w:val="Hyperlink"/>
@@ -1361,7 +1360,7 @@
               <w:rPr>
                 <w:webHidden/>
               </w:rPr>
-              <w:instrText xml:space="preserve"> PAGEREF _Toc35779028 \h </w:instrText>
+              <w:instrText xml:space="preserve"> PAGEREF _Toc35797848 \h </w:instrText>
             </w:r>
             <w:r>
               <w:rPr>
@@ -1398,7 +1397,7 @@
               <w:lang w:val="en-GB" w:eastAsia="en-GB"/>
             </w:rPr>
           </w:pPr>
-          <w:hyperlink w:anchor="_Toc35779029" w:history="1">
+          <w:hyperlink w:anchor="_Toc35797849" w:history="1">
             <w:r>
               <w:rPr>
                 <w:rStyle w:val="Hyperlink"/>
@@ -1436,7 +1435,7 @@
               <w:rPr>
                 <w:webHidden/>
               </w:rPr>
-              <w:instrText xml:space="preserve"> PAGEREF _Toc35779029 \h </w:instrText>
+              <w:instrText xml:space="preserve"> PAGEREF _Toc35797849 \h </w:instrText>
             </w:r>
             <w:r>
               <w:rPr>
@@ -1473,7 +1472,7 @@
               <w:lang w:val="en-GB" w:eastAsia="en-GB"/>
             </w:rPr>
           </w:pPr>
-          <w:hyperlink w:anchor="_Toc35779030" w:history="1">
+          <w:hyperlink w:anchor="_Toc35797850" w:history="1">
             <w:r>
               <w:rPr>
                 <w:rStyle w:val="Hyperlink"/>
@@ -1511,7 +1510,7 @@
               <w:rPr>
                 <w:webHidden/>
               </w:rPr>
-              <w:instrText xml:space="preserve"> PAGEREF _Toc35779030 \h </w:instrText>
+              <w:instrText xml:space="preserve"> PAGEREF _Toc35797850 \h </w:instrText>
             </w:r>
             <w:r>
               <w:rPr>
@@ -1529,81 +1528,6 @@
                 <w:webHidden/>
               </w:rPr>
               <w:t>5</w:t>
-            </w:r>
-            <w:r>
-              <w:rPr>
-                <w:webHidden/>
-              </w:rPr>
-              <w:fldChar w:fldCharType="end"/>
-            </w:r>
-          </w:hyperlink>
-        </w:p>
-        <w:p>
-          <w:pPr>
-            <w:pStyle w:val="TOC1"/>
-            <w:rPr>
-              <w:rFonts w:asciiTheme="minorHAnsi" w:eastAsiaTheme="minorEastAsia" w:hAnsiTheme="minorHAnsi"/>
-              <w:sz w:val="22"/>
-              <w:szCs w:val="22"/>
-              <w:lang w:val="en-GB" w:eastAsia="en-GB"/>
-            </w:rPr>
-          </w:pPr>
-          <w:hyperlink w:anchor="_Toc35779031" w:history="1">
-            <w:r>
-              <w:rPr>
-                <w:rStyle w:val="Hyperlink"/>
-              </w:rPr>
-              <w:t>IV</w:t>
-            </w:r>
-            <w:r>
-              <w:rPr>
-                <w:rFonts w:asciiTheme="minorHAnsi" w:eastAsiaTheme="minorEastAsia" w:hAnsiTheme="minorHAnsi"/>
-                <w:sz w:val="22"/>
-                <w:szCs w:val="22"/>
-                <w:lang w:val="en-GB" w:eastAsia="en-GB"/>
-              </w:rPr>
-              <w:tab/>
-            </w:r>
-            <w:r>
-              <w:rPr>
-                <w:rStyle w:val="Hyperlink"/>
-              </w:rPr>
-              <w:t>Zapisnik revizija</w:t>
-            </w:r>
-            <w:r>
-              <w:rPr>
-                <w:webHidden/>
-              </w:rPr>
-              <w:tab/>
-            </w:r>
-            <w:r>
-              <w:rPr>
-                <w:webHidden/>
-              </w:rPr>
-              <w:fldChar w:fldCharType="begin"/>
-            </w:r>
-            <w:r>
-              <w:rPr>
-                <w:webHidden/>
-              </w:rPr>
-              <w:instrText xml:space="preserve"> PAGEREF _Toc35779031 \h </w:instrText>
-            </w:r>
-            <w:r>
-              <w:rPr>
-                <w:webHidden/>
-              </w:rPr>
-            </w:r>
-            <w:r>
-              <w:rPr>
-                <w:webHidden/>
-              </w:rPr>
-              <w:fldChar w:fldCharType="separate"/>
-            </w:r>
-            <w:r>
-              <w:rPr>
-                <w:webHidden/>
-              </w:rPr>
-              <w:t>6</w:t>
             </w:r>
             <w:r>
               <w:rPr>
@@ -1617,6 +1541,70 @@
           <w:pPr>
             <w:pStyle w:val="TOC1"/>
           </w:pPr>
+          <w:hyperlink w:anchor="_Toc35797851" w:history="1">
+            <w:r>
+              <w:rPr>
+                <w:rStyle w:val="Hyperlink"/>
+              </w:rPr>
+              <w:t>IV</w:t>
+            </w:r>
+            <w:r>
+              <w:rPr>
+                <w:rFonts w:asciiTheme="minorHAnsi" w:eastAsiaTheme="minorEastAsia" w:hAnsiTheme="minorHAnsi"/>
+                <w:sz w:val="22"/>
+                <w:szCs w:val="22"/>
+                <w:lang w:val="en-GB" w:eastAsia="en-GB"/>
+              </w:rPr>
+              <w:tab/>
+            </w:r>
+            <w:r>
+              <w:rPr>
+                <w:rStyle w:val="Hyperlink"/>
+              </w:rPr>
+              <w:t>Zapisnik revizija</w:t>
+            </w:r>
+            <w:r>
+              <w:rPr>
+                <w:webHidden/>
+              </w:rPr>
+              <w:tab/>
+            </w:r>
+            <w:r>
+              <w:rPr>
+                <w:webHidden/>
+              </w:rPr>
+              <w:fldChar w:fldCharType="begin"/>
+            </w:r>
+            <w:r>
+              <w:rPr>
+                <w:webHidden/>
+              </w:rPr>
+              <w:instrText xml:space="preserve"> PAGEREF _Toc35797851 \h </w:instrText>
+            </w:r>
+            <w:r>
+              <w:rPr>
+                <w:webHidden/>
+              </w:rPr>
+            </w:r>
+            <w:r>
+              <w:rPr>
+                <w:webHidden/>
+              </w:rPr>
+              <w:fldChar w:fldCharType="separate"/>
+            </w:r>
+            <w:r>
+              <w:rPr>
+                <w:webHidden/>
+              </w:rPr>
+              <w:t>6</w:t>
+            </w:r>
+            <w:r>
+              <w:rPr>
+                <w:webHidden/>
+              </w:rPr>
+              <w:fldChar w:fldCharType="end"/>
+            </w:r>
+          </w:hyperlink>
           <w:r>
             <w:rPr>
               <w:b/>
@@ -1625,6 +1613,8 @@
             <w:fldChar w:fldCharType="end"/>
           </w:r>
         </w:p>
+        <w:bookmarkStart w:id="0" w:name="_GoBack" w:displacedByCustomXml="next"/>
+        <w:bookmarkEnd w:id="0" w:displacedByCustomXml="next"/>
       </w:sdtContent>
     </w:sdt>
     <w:p>
@@ -1644,26 +1634,26 @@
       <w:pPr>
         <w:pStyle w:val="Heading1"/>
       </w:pPr>
-      <w:bookmarkStart w:id="0" w:name="_Toc34304103"/>
-      <w:bookmarkStart w:id="1" w:name="_Toc35779014"/>
+      <w:bookmarkStart w:id="1" w:name="_Toc34304103"/>
+      <w:bookmarkStart w:id="2" w:name="_Toc35797834"/>
       <w:r>
         <w:lastRenderedPageBreak/>
         <w:t>Uvod</w:t>
       </w:r>
-      <w:bookmarkEnd w:id="0"/>
       <w:bookmarkEnd w:id="1"/>
+      <w:bookmarkEnd w:id="2"/>
     </w:p>
     <w:p>
       <w:pPr>
         <w:pStyle w:val="Heading2"/>
       </w:pPr>
-      <w:bookmarkStart w:id="2" w:name="_Toc34304104"/>
-      <w:bookmarkStart w:id="3" w:name="_Toc35779015"/>
+      <w:bookmarkStart w:id="3" w:name="_Toc34304104"/>
+      <w:bookmarkStart w:id="4" w:name="_Toc35797835"/>
       <w:r>
         <w:t>Rezime</w:t>
       </w:r>
-      <w:bookmarkEnd w:id="2"/>
       <w:bookmarkEnd w:id="3"/>
+      <w:bookmarkEnd w:id="4"/>
     </w:p>
     <w:p>
       <w:r>
@@ -1677,8 +1667,8 @@
       <w:pPr>
         <w:pStyle w:val="Heading2"/>
       </w:pPr>
-      <w:bookmarkStart w:id="4" w:name="_Toc34304105"/>
-      <w:bookmarkStart w:id="5" w:name="_Toc35779016"/>
+      <w:bookmarkStart w:id="5" w:name="_Toc34304105"/>
+      <w:bookmarkStart w:id="6" w:name="_Toc35797836"/>
       <w:r>
         <w:t>Namena dokumenta i ciljne</w:t>
       </w:r>
@@ -1691,8 +1681,8 @@
       <w:r>
         <w:t>grupe</w:t>
       </w:r>
-      <w:bookmarkEnd w:id="4"/>
       <w:bookmarkEnd w:id="5"/>
+      <w:bookmarkEnd w:id="6"/>
     </w:p>
     <w:p>
       <w:r>
@@ -1739,13 +1729,13 @@
       <w:pPr>
         <w:pStyle w:val="Heading2"/>
       </w:pPr>
-      <w:bookmarkStart w:id="6" w:name="_Toc34304106"/>
-      <w:bookmarkStart w:id="7" w:name="_Toc35779017"/>
+      <w:bookmarkStart w:id="7" w:name="_Toc34304106"/>
+      <w:bookmarkStart w:id="8" w:name="_Toc35797837"/>
       <w:r>
         <w:t>Reference</w:t>
       </w:r>
-      <w:bookmarkEnd w:id="6"/>
       <w:bookmarkEnd w:id="7"/>
+      <w:bookmarkEnd w:id="8"/>
     </w:p>
     <w:p>
       <w:pPr>
@@ -1859,8 +1849,8 @@
       <w:pPr>
         <w:pStyle w:val="Heading2"/>
       </w:pPr>
-      <w:bookmarkStart w:id="8" w:name="_Toc34304107"/>
-      <w:bookmarkStart w:id="9" w:name="_Toc35779018"/>
+      <w:bookmarkStart w:id="9" w:name="_Toc34304107"/>
+      <w:bookmarkStart w:id="10" w:name="_Toc35797838"/>
       <w:r>
         <w:t>Otvorena</w:t>
       </w:r>
@@ -1873,8 +1863,8 @@
       <w:r>
         <w:t>pitanja</w:t>
       </w:r>
-      <w:bookmarkEnd w:id="8"/>
       <w:bookmarkEnd w:id="9"/>
+      <w:bookmarkEnd w:id="10"/>
     </w:p>
     <w:tbl>
       <w:tblPr>
@@ -1983,28 +1973,28 @@
       <w:pPr>
         <w:pStyle w:val="Heading1"/>
       </w:pPr>
-      <w:bookmarkStart w:id="10" w:name="_bookmark5"/>
-      <w:bookmarkStart w:id="11" w:name="_Toc35779019"/>
-      <w:bookmarkEnd w:id="10"/>
+      <w:bookmarkStart w:id="11" w:name="_bookmark5"/>
+      <w:bookmarkStart w:id="12" w:name="_Toc35797839"/>
+      <w:bookmarkEnd w:id="11"/>
       <w:r>
         <w:lastRenderedPageBreak/>
         <w:t>Scenario pregleda porudžbina</w:t>
       </w:r>
-      <w:bookmarkEnd w:id="11"/>
+      <w:bookmarkEnd w:id="12"/>
     </w:p>
     <w:p>
       <w:pPr>
         <w:pStyle w:val="Heading2"/>
       </w:pPr>
-      <w:bookmarkStart w:id="12" w:name="_bookmark6"/>
-      <w:bookmarkStart w:id="13" w:name="_Toc34304109"/>
-      <w:bookmarkStart w:id="14" w:name="_Toc35779020"/>
-      <w:bookmarkEnd w:id="12"/>
+      <w:bookmarkStart w:id="13" w:name="_bookmark6"/>
+      <w:bookmarkStart w:id="14" w:name="_Toc34304109"/>
+      <w:bookmarkStart w:id="15" w:name="_Toc35797840"/>
+      <w:bookmarkEnd w:id="13"/>
       <w:r>
         <w:t>Kratak opis</w:t>
       </w:r>
-      <w:bookmarkEnd w:id="13"/>
       <w:bookmarkEnd w:id="14"/>
+      <w:bookmarkEnd w:id="15"/>
     </w:p>
     <w:p>
       <w:r>
@@ -2014,362 +2004,284 @@
         <w:t xml:space="preserve">sebi svojstven </w:t>
       </w:r>
       <w:r>
-        <w:t>pregled porudžbina.</w:t>
+        <w:t>pregled porudžbina</w:t>
+      </w:r>
+      <w:r>
+        <w:t xml:space="preserve"> kroz istoriju</w:t>
+      </w:r>
+      <w:r>
+        <w:t>.</w:t>
       </w:r>
       <w:r>
         <w:t xml:space="preserve"> </w:t>
       </w:r>
       <w:r>
-        <w:t>Spisak svih dosadašnjih porudžbina mogu videti menadžer i administrator</w:t>
-      </w:r>
-      <w:r>
-        <w:t xml:space="preserve"> . </w:t>
-      </w:r>
-      <w:r>
+        <w:t>Spisak svih dosadašnjih porudžbina mogu videti menadžer i administrator.</w:t>
+      </w:r>
+      <w:r>
+        <w:t xml:space="preserve"> </w:t>
+      </w:r>
+      <w:r>
+        <w:t xml:space="preserve">Mušterija može videti </w:t>
+      </w:r>
+      <w:r>
+        <w:t xml:space="preserve">samo </w:t>
+      </w:r>
+      <w:r>
+        <w:t>svoje porudžbine</w:t>
+      </w:r>
+      <w:r>
+        <w:t xml:space="preserve">, dok kuvar može videti </w:t>
+      </w:r>
+      <w:r>
+        <w:t xml:space="preserve">samo </w:t>
+      </w:r>
+      <w:r>
+        <w:t>porudžbine u pripremi.</w:t>
+      </w:r>
+      <w:r>
+        <w:t xml:space="preserve"> Menadžer i administrator imaju identičan interfejs i iste privilegije za pregled porudžbina.</w:t>
+      </w:r>
+    </w:p>
+    <w:p>
+      <w:r>
+        <w:t>Porudžbine mogu biti</w:t>
+      </w:r>
+      <w:r>
+        <w:t xml:space="preserve"> u stanju čekanja na potvrdu, prihvaćene,</w:t>
+      </w:r>
+      <w:r>
+        <w:t xml:space="preserve"> odbijene, spremne za isporuku i</w:t>
+      </w:r>
+      <w:r>
+        <w:t>li preuzete</w:t>
+      </w:r>
+      <w:r>
+        <w:t xml:space="preserve"> </w:t>
+      </w:r>
+      <w:r>
+        <w:t>(</w:t>
+      </w:r>
+      <w:r>
+        <w:t>odnosno isporučene</w:t>
+      </w:r>
+      <w:r>
+        <w:t>)</w:t>
+      </w:r>
+      <w:r>
+        <w:t>. Nove porudžbine čekaju na promenu statusa, i obeležene su sa dve opcije, jedna za potvrđivanje porudžbine, i druga za odbijanje porudžbine. Porudžbine se prihvataju ili odbijaju u skladu sa prethodnim usmenim dogovorom</w:t>
+      </w:r>
+      <w:r>
+        <w:t xml:space="preserve"> mušterije i menadžera</w:t>
+      </w:r>
+      <w:r>
+        <w:t>.</w:t>
+      </w:r>
+    </w:p>
+    <w:p>
+      <w:r>
+        <w:t>M</w:t>
+      </w:r>
+      <w:r>
+        <w:t>enadžeru i administrator</w:t>
+      </w:r>
+      <w:r>
+        <w:t>u</w:t>
+      </w:r>
+      <w:r>
+        <w:t xml:space="preserve"> pregled omogućava</w:t>
+      </w:r>
+      <w:r>
+        <w:t xml:space="preserve"> da menjaju status</w:t>
+      </w:r>
+      <w:r>
+        <w:t xml:space="preserve"> porudžbine</w:t>
+      </w:r>
+      <w:r>
+        <w:t>.</w:t>
+      </w:r>
+      <w:r>
+        <w:t xml:space="preserve"> </w:t>
+      </w:r>
+      <w:r>
+        <w:t>Menadžer je zadužen za pregled</w:t>
+      </w:r>
+      <w:r>
+        <w:t xml:space="preserve"> i promenu statusa</w:t>
+      </w:r>
+      <w:r>
+        <w:t xml:space="preserve"> porudžbina, dok u izuzetnim situacijama ovu funkcionalnost obavlja administrator.</w:t>
+      </w:r>
+      <w:r>
+        <w:t xml:space="preserve"> Mušterija nema mogućnost promene stanja porudžbine, ona može samo da ih vidi. Interakcija kuvara sa porudžbinom opisana je u </w:t>
+      </w:r>
+      <w:r>
+        <w:t xml:space="preserve">pratećem </w:t>
+      </w:r>
+      <w:r>
+        <w:t xml:space="preserve">ssu dokumentu </w:t>
+      </w:r>
+      <w:r>
+        <w:t>„Postavljanje stanja proizvodnje porudžbine“.</w:t>
+      </w:r>
+    </w:p>
+    <w:p>
+      <w:pPr>
+        <w:pStyle w:val="Heading2"/>
+      </w:pPr>
+      <w:bookmarkStart w:id="16" w:name="_bookmark7"/>
+      <w:bookmarkStart w:id="17" w:name="_Toc34304110"/>
+      <w:bookmarkStart w:id="18" w:name="_Toc35797841"/>
+      <w:bookmarkEnd w:id="16"/>
+      <w:r>
+        <w:t>Tok</w:t>
+      </w:r>
+      <w:r>
+        <w:rPr>
+          <w:spacing w:val="-2"/>
+        </w:rPr>
+        <w:t xml:space="preserve"> </w:t>
+      </w:r>
+      <w:r>
+        <w:t>doga</w:t>
+      </w:r>
+      <w:r>
+        <w:t>đ</w:t>
+      </w:r>
+      <w:r>
+        <w:t>aja</w:t>
+      </w:r>
+      <w:bookmarkEnd w:id="17"/>
+      <w:bookmarkEnd w:id="18"/>
+    </w:p>
+    <w:p>
+      <w:pPr>
+        <w:pStyle w:val="Heading3"/>
+      </w:pPr>
+      <w:bookmarkStart w:id="19" w:name="_bookmark8"/>
+      <w:bookmarkStart w:id="20" w:name="_Toc35797842"/>
+      <w:bookmarkEnd w:id="19"/>
+      <w:r>
+        <w:t>Menadžer/Administrator</w:t>
+      </w:r>
+      <w:r>
+        <w:t xml:space="preserve"> gleda porudžbine</w:t>
+      </w:r>
+      <w:bookmarkEnd w:id="20"/>
+    </w:p>
+    <w:p>
+      <w:pPr>
         <w:rPr>
           <w:color w:val="FF0000"/>
           <w:u w:val="single"/>
         </w:rPr>
-        <w:t>S</w:t>
-      </w:r>
-      <w:r>
-        <w:rPr>
-          <w:color w:val="FF0000"/>
-          <w:u w:val="single"/>
-        </w:rPr>
-        <w:t xml:space="preserve">pisak porudžbina </w:t>
-      </w:r>
-      <w:r>
-        <w:rPr>
-          <w:color w:val="FF0000"/>
-          <w:u w:val="single"/>
-        </w:rPr>
-        <w:t xml:space="preserve">kroz istoriju </w:t>
-      </w:r>
-      <w:r>
-        <w:rPr>
-          <w:color w:val="FF0000"/>
-          <w:u w:val="single"/>
-        </w:rPr>
-        <w:t xml:space="preserve">mogu videti </w:t>
-      </w:r>
-      <w:r>
-        <w:rPr>
-          <w:color w:val="FF0000"/>
-          <w:u w:val="single"/>
-        </w:rPr>
-        <w:t>menadžer i</w:t>
-      </w:r>
-      <w:r>
-        <w:rPr>
-          <w:color w:val="FF0000"/>
-          <w:u w:val="single"/>
-        </w:rPr>
-        <w:t xml:space="preserve"> administrator.</w:t>
-      </w:r>
-      <w:r>
-        <w:rPr>
-          <w:color w:val="FF0000"/>
-          <w:u w:val="single"/>
-        </w:rPr>
-        <w:t xml:space="preserve"> Mušterija može videti </w:t>
-      </w:r>
-      <w:r>
-        <w:rPr>
-          <w:color w:val="FF0000"/>
-          <w:u w:val="single"/>
-        </w:rPr>
-        <w:t>sve svoje porudžbine</w:t>
-      </w:r>
-      <w:r>
-        <w:t xml:space="preserve">, dok kuvar može videti </w:t>
-      </w:r>
-      <w:r>
-        <w:t xml:space="preserve">samo </w:t>
-      </w:r>
-      <w:r>
-        <w:t>porudžbine u pripremi.</w:t>
-      </w:r>
-      <w:r>
-        <w:t xml:space="preserve"> </w:t>
-      </w:r>
-      <w:r>
-        <w:t>Menadžer i administrator imaju identičan interfejs i iste privilegije za pregled porudžbina.</w:t>
+      </w:pPr>
+      <w:r>
+        <w:t>Menadžer/Administrator</w:t>
+      </w:r>
+      <w:r>
+        <w:t xml:space="preserve"> može gledati sve porudžbine i videti njihov status. Ukoliko su porudžbine nove, može im se postaviti status pritiskom na dugme za odbijanje ili prihvatanje. Porudžbine obeležene sa jednim štikliranim simbolom su prihvaćene i smatra se da su u pripremi. Njihov status</w:t>
+      </w:r>
+      <w:r>
+        <w:t xml:space="preserve"> dalje</w:t>
+      </w:r>
+      <w:r>
+        <w:t xml:space="preserve"> menja kuvar, i porudžbina postaje spremna</w:t>
+      </w:r>
+      <w:r>
+        <w:t xml:space="preserve"> za isporuku, i obeležena je sa dva štiklirana simbola. P</w:t>
+      </w:r>
+      <w:r>
+        <w:t>orudžbine sa krstićem su odbijene, dok su porudžbine koje su uspešno</w:t>
+      </w:r>
+      <w:r>
+        <w:t xml:space="preserve"> preuzete</w:t>
+      </w:r>
+      <w:r>
+        <w:t xml:space="preserve"> vidljive sa simbolom za arhiviran dokument. </w:t>
       </w:r>
     </w:p>
     <w:p>
-      <w:r>
-        <w:t>Porudžbine mogu biti</w:t>
-      </w:r>
-      <w:r>
-        <w:t xml:space="preserve"> u stanju čekanja na potvrdu, prihvaćene,</w:t>
-      </w:r>
-      <w:r>
-        <w:t xml:space="preserve"> odbijene, spremne za isporuku i</w:t>
-      </w:r>
-      <w:r>
-        <w:t>li preuzete</w:t>
-      </w:r>
-      <w:r>
-        <w:t xml:space="preserve"> </w:t>
-      </w:r>
-      <w:r>
-        <w:t>(</w:t>
-      </w:r>
-      <w:r>
-        <w:t>odnosno isporučene</w:t>
-      </w:r>
-      <w:r>
-        <w:t>)</w:t>
-      </w:r>
-      <w:r>
-        <w:t>. Nove porudžbine čekaju na promenu statusa, i obeležene su sa dve opcije, jedna za potvrđivanje porudžbine, i druga za odbijanje porudžbine. Porudžbine se prihvataju ili odbijaju u skladu sa prethodnim usmenim dogovorom</w:t>
-      </w:r>
-      <w:r>
-        <w:t xml:space="preserve"> mušterije i menadžera</w:t>
-      </w:r>
-      <w:r>
-        <w:t>.</w:t>
-      </w:r>
-    </w:p>
-    <w:p>
-      <w:r>
-        <w:t>M</w:t>
-      </w:r>
-      <w:r>
-        <w:t>enadžeru i administrator</w:t>
-      </w:r>
-      <w:r>
-        <w:t>ski pregled porudžbina im omogućava</w:t>
-      </w:r>
-      <w:r>
-        <w:t xml:space="preserve"> da menjaju status porudžbina. </w:t>
-      </w:r>
-      <w:r>
-        <w:t>Menadžer je zadužen za pregled</w:t>
-      </w:r>
-      <w:r>
-        <w:t xml:space="preserve"> i promenu statusa</w:t>
-      </w:r>
-      <w:r>
-        <w:t xml:space="preserve"> porudžbina, dok u izuzetnim situacijama ovu funkcionalnost obavlja administrator.</w:t>
-      </w:r>
-      <w:r>
-        <w:t xml:space="preserve"> Mušterija nema mogućnost promene stanja porudžbine, ona može samo da ih vidi. Interakcija kuvara sa porudžbinom opisana je u </w:t>
-      </w:r>
-      <w:r>
-        <w:t xml:space="preserve">ssu dokumentu </w:t>
-      </w:r>
-      <w:r>
-        <w:t>„Postavljanje stanja proizvodnje porudžbine“.</w:t>
-      </w:r>
-    </w:p>
-    <w:p>
-      <w:pPr>
-        <w:pStyle w:val="Heading2"/>
-      </w:pPr>
-      <w:bookmarkStart w:id="15" w:name="_bookmark7"/>
-      <w:bookmarkStart w:id="16" w:name="_Toc34304110"/>
-      <w:bookmarkStart w:id="17" w:name="_Toc35779021"/>
-      <w:bookmarkEnd w:id="15"/>
-      <w:r>
-        <w:t>Tok</w:t>
-      </w:r>
-      <w:r>
-        <w:rPr>
-          <w:spacing w:val="-2"/>
-        </w:rPr>
-        <w:t xml:space="preserve"> </w:t>
-      </w:r>
-      <w:r>
-        <w:t>doga</w:t>
-      </w:r>
-      <w:r>
-        <w:t>đ</w:t>
-      </w:r>
-      <w:r>
-        <w:t>aja</w:t>
-      </w:r>
-      <w:bookmarkEnd w:id="16"/>
-      <w:bookmarkEnd w:id="17"/>
-    </w:p>
-    <w:p>
       <w:pPr>
         <w:pStyle w:val="Heading3"/>
       </w:pPr>
-      <w:bookmarkStart w:id="18" w:name="_bookmark8"/>
-      <w:bookmarkStart w:id="19" w:name="_Toc35779022"/>
-      <w:bookmarkEnd w:id="18"/>
-      <w:r>
-        <w:t>Menadžer/Administrator</w:t>
-      </w:r>
-      <w:r>
-        <w:t xml:space="preserve"> gleda porudžbine</w:t>
-      </w:r>
-      <w:bookmarkEnd w:id="19"/>
-    </w:p>
-    <w:p>
-      <w:pPr>
-        <w:rPr>
-          <w:color w:val="FF0000"/>
-          <w:u w:val="single"/>
-        </w:rPr>
-      </w:pPr>
-      <w:r>
-        <w:t>Menadžer/Administrator</w:t>
-      </w:r>
-      <w:r>
-        <w:t xml:space="preserve"> može gledati sve porudžbine i videti njihov status. Ukoliko su porudžbine nove, može im se postaviti status pritiskom na dugme za odbijanje ili prihvatanje. Porudžbine obeležene sa jednim štikliranim simbolom jesu prihvaćene i smatra se da su u pripremi. Njihov status</w:t>
-      </w:r>
-      <w:r>
-        <w:t xml:space="preserve"> dalje</w:t>
-      </w:r>
-      <w:r>
-        <w:t xml:space="preserve"> menja kuvar, i porudžbina postaje spremna</w:t>
-      </w:r>
-      <w:r>
-        <w:t xml:space="preserve"> za isporuku, i obeležena je sa dva štiklirana simbola. P</w:t>
-      </w:r>
-      <w:r>
-        <w:t>orudžbine sa krstićem su odbijene, dok su porudžbine koje su uspešno</w:t>
-      </w:r>
-      <w:r>
-        <w:t xml:space="preserve"> preuzete</w:t>
-      </w:r>
-      <w:r>
-        <w:t xml:space="preserve"> vidljive sa simbolom za arhiviran dokument. </w:t>
-      </w:r>
-      <w:r>
-        <w:rPr>
-          <w:color w:val="FF0000"/>
-          <w:u w:val="single"/>
-        </w:rPr>
-        <w:t xml:space="preserve">Menadzer/Administrator </w:t>
-      </w:r>
-      <w:r>
-        <w:rPr>
-          <w:color w:val="FF0000"/>
-          <w:u w:val="single"/>
-        </w:rPr>
-        <w:t>može da pretraži porudžbinu, kao i da menja kriterijum pretrage</w:t>
-      </w:r>
-      <w:r>
-        <w:rPr>
-          <w:color w:val="FF0000"/>
-          <w:u w:val="single"/>
-        </w:rPr>
-        <w:t>.</w:t>
-      </w:r>
-      <w:bookmarkStart w:id="20" w:name="_GoBack"/>
-      <w:bookmarkEnd w:id="20"/>
-    </w:p>
-    <w:p>
-      <w:pPr>
-        <w:pStyle w:val="Heading3"/>
-      </w:pPr>
-      <w:bookmarkStart w:id="21" w:name="_Toc35779023"/>
+      <w:bookmarkStart w:id="21" w:name="_Toc35797843"/>
       <w:r>
         <w:t>Mušterija gleda porudžbine</w:t>
-      </w:r>
-    </w:p>
-    <w:p>
-      <w:r>
-        <w:t>Mušterija ima pregled svojih porudžbina, i u tom pregledu može da vidi naziv svojih proslava, sve stavke u porudžbini, ukupnu cenu i količinu, i status porudžbine.</w:t>
-      </w:r>
-    </w:p>
-    <w:p>
-      <w:pPr>
-        <w:pStyle w:val="Heading3"/>
-      </w:pPr>
-      <w:r>
-        <w:t>Korisnik</w:t>
-      </w:r>
-      <w:r>
-        <w:t xml:space="preserve"> m</w:t>
-      </w:r>
-      <w:r>
-        <w:t>enja kriterijume sortiranja</w:t>
       </w:r>
       <w:bookmarkEnd w:id="21"/>
     </w:p>
     <w:p>
       <w:r>
-        <w:t>Korisnik</w:t>
-      </w:r>
-      <w:r>
-        <w:t xml:space="preserve"> može </w:t>
-      </w:r>
-      <w:r>
-        <w:t>da odabere neke od kriterijuma za sortiranje koji su</w:t>
-      </w:r>
-      <w:r>
-        <w:t xml:space="preserve"> ponuđen</w:t>
-      </w:r>
-      <w:r>
-        <w:t>i</w:t>
-      </w:r>
-      <w:r>
-        <w:t xml:space="preserve"> u gornjem levom uglu prozor</w:t>
-      </w:r>
-      <w:r>
-        <w:t>a</w:t>
-      </w:r>
-      <w:r>
-        <w:t xml:space="preserve">. Pri odabiru novog kriterijuma, </w:t>
-      </w:r>
-      <w:r>
-        <w:t xml:space="preserve">prikazuju se sve porudžbine prema novoodabranom kriterijumu. </w:t>
+        <w:t>Mušterija ima pregled svojih porudžbina, i u tom pregledu može da vidi naziv svojih proslava, sve stavke u porudžbini, ukupnu cenu i količinu, i status porudžbine.</w:t>
       </w:r>
     </w:p>
     <w:p>
       <w:pPr>
         <w:pStyle w:val="Heading3"/>
       </w:pPr>
-      <w:bookmarkStart w:id="22" w:name="_bookmark9"/>
-      <w:bookmarkStart w:id="23" w:name="_bookmark12"/>
-      <w:bookmarkStart w:id="24" w:name="_Toc35779025"/>
+      <w:bookmarkStart w:id="22" w:name="_Toc35797844"/>
+      <w:r>
+        <w:t>Korisnik</w:t>
+      </w:r>
+      <w:r>
+        <w:t xml:space="preserve"> m</w:t>
+      </w:r>
+      <w:r>
+        <w:t>enja kriterijume sortiranja</w:t>
+      </w:r>
       <w:bookmarkEnd w:id="22"/>
-      <w:bookmarkEnd w:id="23"/>
-      <w:r>
-        <w:lastRenderedPageBreak/>
-        <w:t>Menadžer/Administrator</w:t>
-      </w:r>
-      <w:r>
-        <w:t xml:space="preserve"> </w:t>
-      </w:r>
-      <w:r>
-        <w:t>prihvata porudžbinu</w:t>
-      </w:r>
-      <w:bookmarkEnd w:id="24"/>
     </w:p>
     <w:p>
       <w:r>
-        <w:t>Menadžer/Administrator</w:t>
-      </w:r>
-      <w:r>
-        <w:t xml:space="preserve"> može pritiskom na dugme za </w:t>
-      </w:r>
-      <w:r>
-        <w:t xml:space="preserve">prihvatanje </w:t>
-      </w:r>
-      <w:r>
-        <w:t xml:space="preserve">porudžbine </w:t>
-      </w:r>
-      <w:r>
-        <w:t>da prihvati novu porudžbinu. Ovaj događaj je opisan u funkcionalnosti „</w:t>
-      </w:r>
-      <w:r>
-        <w:t>Potvrda porud</w:t>
-      </w:r>
-      <w:r>
-        <w:t>žbine (Menadžer)“.</w:t>
+        <w:t>Korisnik</w:t>
+      </w:r>
+      <w:r>
+        <w:t xml:space="preserve"> može </w:t>
+      </w:r>
+      <w:r>
+        <w:t>da odabere neke od kriterijuma za sortiranje koji su</w:t>
+      </w:r>
+      <w:r>
+        <w:t xml:space="preserve"> ponuđen</w:t>
+      </w:r>
+      <w:r>
+        <w:t>i</w:t>
+      </w:r>
+      <w:r>
+        <w:t xml:space="preserve"> u gornjem levom uglu prozor</w:t>
+      </w:r>
+      <w:r>
+        <w:t>a</w:t>
+      </w:r>
+      <w:r>
+        <w:t xml:space="preserve">. Pri odabiru novog kriterijuma, </w:t>
+      </w:r>
+      <w:r>
+        <w:t xml:space="preserve">prikazuju se sve porudžbine prema </w:t>
+      </w:r>
+      <w:r>
+        <w:t>izabranim</w:t>
+      </w:r>
+      <w:r>
+        <w:t xml:space="preserve"> kriterijum</w:t>
+      </w:r>
+      <w:r>
+        <w:t>ima.</w:t>
+      </w:r>
+      <w:r>
+        <w:t xml:space="preserve"> </w:t>
       </w:r>
     </w:p>
     <w:p>
       <w:pPr>
         <w:pStyle w:val="Heading3"/>
       </w:pPr>
-      <w:bookmarkStart w:id="25" w:name="_Toc35779026"/>
+      <w:bookmarkStart w:id="23" w:name="_bookmark9"/>
+      <w:bookmarkStart w:id="24" w:name="_bookmark12"/>
+      <w:bookmarkStart w:id="25" w:name="_Toc35797845"/>
+      <w:bookmarkEnd w:id="23"/>
+      <w:bookmarkEnd w:id="24"/>
       <w:r>
         <w:t>Menadžer/Administrator</w:t>
       </w:r>
@@ -2377,53 +2289,98 @@
         <w:t xml:space="preserve"> </w:t>
       </w:r>
       <w:r>
-        <w:t>odbija porudžbinu</w:t>
+        <w:t>prihvata porudžbinu</w:t>
       </w:r>
       <w:bookmarkEnd w:id="25"/>
     </w:p>
     <w:p>
-      <w:r>
-        <w:t>Menadžer/Administrator može pritiskom na dugme za odbijanje porudžbine da odbije novu porudžbinu. Ovaj događaj je opisan u funkcionalnosti „Potvrda porudžbine (Menadžer)“.</w:t>
+      <w:pPr>
+        <w:rPr>
+          <w:lang w:val="en-GB"/>
+        </w:rPr>
+      </w:pPr>
+      <w:r>
+        <w:t>Menadžer/Administrator</w:t>
+      </w:r>
+      <w:r>
+        <w:t xml:space="preserve"> može pritiskom na dugme za </w:t>
+      </w:r>
+      <w:r>
+        <w:t xml:space="preserve">prihvatanje </w:t>
+      </w:r>
+      <w:r>
+        <w:t xml:space="preserve">porudžbine </w:t>
+      </w:r>
+      <w:r>
+        <w:t>da prihvati novu porudžbinu. Ovaj događaj je opisan u funkcionalnosti „</w:t>
+      </w:r>
+      <w:r>
+        <w:t>Potvrda porud</w:t>
+      </w:r>
+      <w:r>
+        <w:t>žbine (Menadžer)“.</w:t>
       </w:r>
     </w:p>
     <w:p>
       <w:pPr>
         <w:pStyle w:val="Heading3"/>
       </w:pPr>
-      <w:bookmarkStart w:id="26" w:name="_Toc35779027"/>
-      <w:r>
+      <w:bookmarkStart w:id="26" w:name="_Toc35797846"/>
+      <w:r>
+        <w:lastRenderedPageBreak/>
         <w:t>Menadžer/Administrator</w:t>
       </w:r>
       <w:r>
         <w:t xml:space="preserve"> </w:t>
       </w:r>
       <w:r>
-        <w:t>arhivira</w:t>
-      </w:r>
-      <w:r>
-        <w:t xml:space="preserve"> porudžbinu</w:t>
+        <w:t>odbija porudžbinu</w:t>
       </w:r>
       <w:bookmarkEnd w:id="26"/>
     </w:p>
     <w:p>
       <w:r>
-        <w:t>Menadžer/Administrator može pritiskom na dugme za arhiviranje porudžbine da arhivira novu porudžbinu. Ovaj događaj je opisan u funkcionalnosti „Potvrda porudžbine (Menadžer)“.</w:t>
+        <w:t>Menadžer/Administrator može pritiskom na dugme za odbijanje porudžbine da odbije novu porudžbinu. Ovaj događaj je opisan u funkcionalnosti „Potvrda porudžbine (Menadžer)“.</w:t>
       </w:r>
     </w:p>
     <w:p>
       <w:pPr>
+        <w:pStyle w:val="Heading3"/>
+      </w:pPr>
+      <w:bookmarkStart w:id="27" w:name="_Toc35797847"/>
+      <w:r>
+        <w:t>Menadžer/Administrator</w:t>
+      </w:r>
+      <w:r>
+        <w:t xml:space="preserve"> </w:t>
+      </w:r>
+      <w:r>
+        <w:t>arhivira</w:t>
+      </w:r>
+      <w:r>
+        <w:t xml:space="preserve"> porudžbinu</w:t>
+      </w:r>
+      <w:bookmarkEnd w:id="27"/>
+    </w:p>
+    <w:p>
+      <w:r>
+        <w:t>Menadžer/Administrator može pritiskom na dugme za arhiviranje porudžbine da arhivira novu porudžbinu. Ovaj događaj je opisan u funkcionalnosti „Potvrda porudžbine (Menadžer)“.</w:t>
+      </w:r>
+    </w:p>
+    <w:p>
+      <w:pPr>
         <w:pStyle w:val="Heading2"/>
       </w:pPr>
-      <w:bookmarkStart w:id="27" w:name="_bookmark13"/>
-      <w:bookmarkStart w:id="28" w:name="_Toc35779028"/>
-      <w:bookmarkEnd w:id="27"/>
+      <w:bookmarkStart w:id="28" w:name="_bookmark13"/>
+      <w:bookmarkStart w:id="29" w:name="_Toc35797848"/>
+      <w:bookmarkEnd w:id="28"/>
       <w:r>
         <w:t xml:space="preserve">Nefunkcionalni </w:t>
       </w:r>
       <w:r>
         <w:t>zahtevi</w:t>
       </w:r>
-      <w:bookmarkEnd w:id="28"/>
+      <w:bookmarkEnd w:id="29"/>
     </w:p>
     <w:p>
       <w:pPr>
@@ -2451,106 +2408,66 @@
       <w:pPr>
         <w:pStyle w:val="Heading2"/>
       </w:pPr>
-      <w:bookmarkStart w:id="29" w:name="_bookmark14"/>
-      <w:bookmarkStart w:id="30" w:name="_Toc35779029"/>
-      <w:bookmarkEnd w:id="29"/>
+      <w:bookmarkStart w:id="30" w:name="_bookmark14"/>
+      <w:bookmarkStart w:id="31" w:name="_Toc35797849"/>
+      <w:bookmarkEnd w:id="30"/>
       <w:r>
         <w:t>Preduslovi</w:t>
-      </w:r>
-      <w:bookmarkEnd w:id="30"/>
-    </w:p>
-    <w:p>
-      <w:pPr>
-        <w:pStyle w:val="ListBullet"/>
-      </w:pPr>
-      <w:r>
-        <w:t>Pre pregleda porudžbina, menadžer, administrator ili mušterija treba da se prijave na sistem</w:t>
-      </w:r>
-    </w:p>
-    <w:p>
-      <w:pPr>
-        <w:pStyle w:val="ListBullet"/>
-      </w:pPr>
-      <w:r>
-        <w:t xml:space="preserve">Pre </w:t>
-      </w:r>
-      <w:r>
-        <w:t xml:space="preserve">prihvatanja, odbijanja ili arhiviranja porudžbine, </w:t>
-      </w:r>
-      <w:r>
-        <w:t>menadžer/a</w:t>
-      </w:r>
-      <w:r>
-        <w:t>dministrator</w:t>
-      </w:r>
-      <w:r>
-        <w:t xml:space="preserve"> mora biti prijavljen na sistem.</w:t>
-      </w:r>
-    </w:p>
-    <w:p>
-      <w:pPr>
-        <w:pStyle w:val="ListBullet"/>
-      </w:pPr>
-      <w:r>
-        <w:t>Pre prihvatanja porudžbine, klijent i menadžer treba da obave telefonski razgovor.</w:t>
-      </w:r>
-    </w:p>
-    <w:p>
-      <w:pPr>
-        <w:pStyle w:val="ListBullet"/>
-      </w:pPr>
-      <w:r>
-        <w:t>Pre odbijanja porudžbine, klijent i menadžer treba da obave telefonski razgovor.</w:t>
-      </w:r>
-    </w:p>
-    <w:p>
-      <w:pPr>
-        <w:pStyle w:val="ListBullet"/>
-      </w:pPr>
-      <w:r>
-        <w:t>Eksplicitno, ukoliko neko otkaže porudžbinu, takođe treba da se ista ukloni.</w:t>
-      </w:r>
-    </w:p>
-    <w:p>
-      <w:pPr>
-        <w:pStyle w:val="ListBullet"/>
-      </w:pPr>
-      <w:r>
-        <w:t>Pre arhiviranja porudžbine, neophodno je da se obave isporuka i plaćanje.</w:t>
-      </w:r>
-    </w:p>
-    <w:p>
-      <w:pPr>
-        <w:pStyle w:val="Heading2"/>
-      </w:pPr>
-      <w:bookmarkStart w:id="31" w:name="_Toc35779030"/>
-      <w:r>
-        <w:t>Posledice</w:t>
       </w:r>
       <w:bookmarkEnd w:id="31"/>
     </w:p>
     <w:p>
-      <w:r>
-        <w:t>Promene statusa svih porudžbina se vide u bazi podataka.</w:t>
+      <w:pPr>
+        <w:pStyle w:val="ListBullet"/>
+      </w:pPr>
+      <w:r>
+        <w:t xml:space="preserve">Pre pregleda porudžbina, </w:t>
+      </w:r>
+      <w:r>
+        <w:t>korisnik</w:t>
+      </w:r>
+      <w:r>
+        <w:t xml:space="preserve"> treba da se prijave na sistem</w:t>
+      </w:r>
+      <w:r>
+        <w:t>.</w:t>
       </w:r>
     </w:p>
     <w:p>
-      <w:r>
-        <w:br w:type="page"/>
-      </w:r>
+      <w:pPr>
+        <w:pStyle w:val="Heading2"/>
+      </w:pPr>
+      <w:bookmarkStart w:id="32" w:name="_Toc35797850"/>
+      <w:r>
+        <w:t>Posledice</w:t>
+      </w:r>
+      <w:bookmarkEnd w:id="32"/>
     </w:p>
     <w:p>
+      <w:r>
+        <w:t>Nema</w:t>
+      </w:r>
+      <w:r>
+        <w:t>.</w:t>
+      </w:r>
+    </w:p>
+    <w:p>
+      <w:r>
+        <w:br w:type="page"/>
+      </w:r>
+    </w:p>
+    <w:p>
       <w:pPr>
         <w:pStyle w:val="Heading1"/>
       </w:pPr>
-      <w:bookmarkStart w:id="32" w:name="_Toc33475956"/>
-      <w:bookmarkStart w:id="33" w:name="_Toc35779031"/>
+      <w:bookmarkStart w:id="33" w:name="_Toc33475956"/>
+      <w:bookmarkStart w:id="34" w:name="_Toc35797851"/>
       <w:r>
         <w:lastRenderedPageBreak/>
         <w:t>Zapisnik revizija</w:t>
       </w:r>
-      <w:bookmarkEnd w:id="32"/>
       <w:bookmarkEnd w:id="33"/>
+      <w:bookmarkEnd w:id="34"/>
     </w:p>
     <w:p>
       <w:r>
@@ -2564,8 +2481,8 @@
         <w:tblLook w:val="04A0" w:firstRow="1" w:lastRow="0" w:firstColumn="1" w:lastColumn="0" w:noHBand="0" w:noVBand="1"/>
       </w:tblPr>
       <w:tblGrid>
-        <w:gridCol w:w="1696"/>
-        <w:gridCol w:w="7369"/>
+        <w:gridCol w:w="1838"/>
+        <w:gridCol w:w="7227"/>
       </w:tblGrid>
       <w:tr>
         <w:trPr>
@@ -2574,7 +2491,7 @@
         <w:tc>
           <w:tcPr>
             <w:cnfStyle w:val="001000000000" w:firstRow="0" w:lastRow="0" w:firstColumn="1" w:lastColumn="0" w:oddVBand="0" w:evenVBand="0" w:oddHBand="0" w:evenHBand="0" w:firstRowFirstColumn="0" w:firstRowLastColumn="0" w:lastRowFirstColumn="0" w:lastRowLastColumn="0"/>
-            <w:tcW w:w="1696" w:type="dxa"/>
+            <w:tcW w:w="1838" w:type="dxa"/>
             <w:vAlign w:val="center"/>
           </w:tcPr>
           <w:p>
@@ -2595,7 +2512,7 @@
         </w:tc>
         <w:tc>
           <w:tcPr>
-            <w:tcW w:w="7369" w:type="dxa"/>
+            <w:tcW w:w="7227" w:type="dxa"/>
             <w:vAlign w:val="center"/>
           </w:tcPr>
           <w:p>
@@ -2620,7 +2537,7 @@
         <w:tc>
           <w:tcPr>
             <w:cnfStyle w:val="001000000000" w:firstRow="0" w:lastRow="0" w:firstColumn="1" w:lastColumn="0" w:oddVBand="0" w:evenVBand="0" w:oddHBand="0" w:evenHBand="0" w:firstRowFirstColumn="0" w:firstRowLastColumn="0" w:lastRowFirstColumn="0" w:lastRowLastColumn="0"/>
-            <w:tcW w:w="1696" w:type="dxa"/>
+            <w:tcW w:w="1838" w:type="dxa"/>
             <w:vAlign w:val="center"/>
           </w:tcPr>
           <w:p>
@@ -2672,7 +2589,7 @@
         </w:tc>
         <w:tc>
           <w:tcPr>
-            <w:tcW w:w="7369" w:type="dxa"/>
+            <w:tcW w:w="7227" w:type="dxa"/>
             <w:vAlign w:val="center"/>
           </w:tcPr>
           <w:p>
@@ -2689,7 +2606,7 @@
         <w:tc>
           <w:tcPr>
             <w:cnfStyle w:val="001000000000" w:firstRow="0" w:lastRow="0" w:firstColumn="1" w:lastColumn="0" w:oddVBand="0" w:evenVBand="0" w:oddHBand="0" w:evenHBand="0" w:firstRowFirstColumn="0" w:firstRowLastColumn="0" w:lastRowFirstColumn="0" w:lastRowLastColumn="0"/>
-            <w:tcW w:w="1696" w:type="dxa"/>
+            <w:tcW w:w="1838" w:type="dxa"/>
             <w:vAlign w:val="center"/>
           </w:tcPr>
           <w:p>
@@ -2726,7 +2643,7 @@
                 <w:sz w:val="16"/>
                 <w:szCs w:val="16"/>
               </w:rPr>
-              <w:t>5) F.</w:t>
+              <w:t>5)</w:t>
             </w:r>
             <w:r>
               <w:rPr>
@@ -2735,7 +2652,7 @@
                 <w:sz w:val="16"/>
                 <w:szCs w:val="16"/>
               </w:rPr>
-              <w:t xml:space="preserve"> </w:t>
+              <w:t xml:space="preserve">, v0.2, </w:t>
             </w:r>
             <w:r>
               <w:rPr>
@@ -2744,13 +2661,31 @@
                 <w:sz w:val="16"/>
                 <w:szCs w:val="16"/>
               </w:rPr>
+              <w:t>F.</w:t>
+            </w:r>
+            <w:r>
+              <w:rPr>
+                <w:b w:val="0"/>
+                <w:bCs w:val="0"/>
+                <w:sz w:val="16"/>
+                <w:szCs w:val="16"/>
+              </w:rPr>
+              <w:t xml:space="preserve"> </w:t>
+            </w:r>
+            <w:r>
+              <w:rPr>
+                <w:b w:val="0"/>
+                <w:bCs w:val="0"/>
+                <w:sz w:val="16"/>
+                <w:szCs w:val="16"/>
+              </w:rPr>
               <w:t>Lučić</w:t>
             </w:r>
           </w:p>
         </w:tc>
         <w:tc>
           <w:tcPr>
-            <w:tcW w:w="7369" w:type="dxa"/>
+            <w:tcW w:w="7227" w:type="dxa"/>
             <w:vAlign w:val="center"/>
           </w:tcPr>
           <w:p>
@@ -2767,7 +2702,7 @@
         <w:tc>
           <w:tcPr>
             <w:cnfStyle w:val="001000000000" w:firstRow="0" w:lastRow="0" w:firstColumn="1" w:lastColumn="0" w:oddVBand="0" w:evenVBand="0" w:oddHBand="0" w:evenHBand="0" w:firstRowFirstColumn="0" w:firstRowLastColumn="0" w:lastRowFirstColumn="0" w:lastRowLastColumn="0"/>
-            <w:tcW w:w="1696" w:type="dxa"/>
+            <w:tcW w:w="1838" w:type="dxa"/>
             <w:vAlign w:val="center"/>
           </w:tcPr>
           <w:p>
@@ -2781,7 +2716,7 @@
         </w:tc>
         <w:tc>
           <w:tcPr>
-            <w:tcW w:w="7369" w:type="dxa"/>
+            <w:tcW w:w="7227" w:type="dxa"/>
             <w:vAlign w:val="center"/>
           </w:tcPr>
           <w:p>
@@ -2806,7 +2741,7 @@
 </file>
 
 <file path=word/endnotes.xml><?xml version="1.0" encoding="utf-8"?>
-<w:endnotes xmlns:wpc="http://schemas.microsoft.com/office/word/2010/wordprocessingCanvas" xmlns:mc="http://schemas.openxmlformats.org/markup-compatibility/2006" xmlns:o="urn:schemas-microsoft-com:office:office" xmlns:r="http://schemas.openxmlformats.org/officeDocument/2006/relationships" xmlns:m="http://schemas.openxmlformats.org/officeDocument/2006/math" xmlns:v="urn:schemas-microsoft-com:vml" xmlns:wp14="http://schemas.microsoft.com/office/word/2010/wordprocessingDrawing" xmlns:wp="http://schemas.openxmlformats.org/drawingml/2006/wordprocessingDrawing" xmlns:w10="urn:schemas-microsoft-com:office:word" xmlns:w="http://schemas.openxmlformats.org/wordprocessingml/2006/main" xmlns:w14="http://schemas.microsoft.com/office/word/2010/wordml" xmlns:w15="http://schemas.microsoft.com/office/word/2012/wordml" xmlns:wpg="http://schemas.microsoft.com/office/word/2010/wordprocessingGroup" xmlns:wpi="http://schemas.microsoft.com/office/word/2010/wordprocessingInk" xmlns:wne="http://schemas.microsoft.com/office/word/2006/wordml" xmlns:wps="http://schemas.microsoft.com/office/word/2010/wordprocessingShape" mc:Ignorable="w14 w15 wp14">
+<w:endnotes xmlns:wpc="http://schemas.microsoft.com/office/word/2010/wordprocessingCanvas" xmlns:cx="http://schemas.microsoft.com/office/drawing/2014/chartex" xmlns:cx1="http://schemas.microsoft.com/office/drawing/2015/9/8/chartex" xmlns:cx2="http://schemas.microsoft.com/office/drawing/2015/10/21/chartex" xmlns:cx3="http://schemas.microsoft.com/office/drawing/2016/5/9/chartex" xmlns:cx4="http://schemas.microsoft.com/office/drawing/2016/5/10/chartex" xmlns:cx5="http://schemas.microsoft.com/office/drawing/2016/5/11/chartex" xmlns:cx6="http://schemas.microsoft.com/office/drawing/2016/5/12/chartex" xmlns:cx7="http://schemas.microsoft.com/office/drawing/2016/5/13/chartex" xmlns:cx8="http://schemas.microsoft.com/office/drawing/2016/5/14/chartex" xmlns:mc="http://schemas.openxmlformats.org/markup-compatibility/2006" xmlns:aink="http://schemas.microsoft.com/office/drawing/2016/ink" xmlns:am3d="http://schemas.microsoft.com/office/drawing/2017/model3d" xmlns:o="urn:schemas-microsoft-com:office:office" xmlns:r="http://schemas.openxmlformats.org/officeDocument/2006/relationships" xmlns:m="http://schemas.openxmlformats.org/officeDocument/2006/math" xmlns:v="urn:schemas-microsoft-com:vml" xmlns:wp14="http://schemas.microsoft.com/office/word/2010/wordprocessingDrawing" xmlns:wp="http://schemas.openxmlformats.org/drawingml/2006/wordprocessingDrawing" xmlns:w10="urn:schemas-microsoft-com:office:word" xmlns:w="http://schemas.openxmlformats.org/wordprocessingml/2006/main" xmlns:w14="http://schemas.microsoft.com/office/word/2010/wordml" xmlns:w15="http://schemas.microsoft.com/office/word/2012/wordml" xmlns:w16cex="http://schemas.microsoft.com/office/word/2018/wordml/cex" xmlns:w16cid="http://schemas.microsoft.com/office/word/2016/wordml/cid" xmlns:w16="http://schemas.microsoft.com/office/word/2018/wordml" xmlns:w16se="http://schemas.microsoft.com/office/word/2015/wordml/symex" xmlns:wpg="http://schemas.microsoft.com/office/word/2010/wordprocessingGroup" xmlns:wpi="http://schemas.microsoft.com/office/word/2010/wordprocessingInk" xmlns:wne="http://schemas.microsoft.com/office/word/2006/wordml" xmlns:wps="http://schemas.microsoft.com/office/word/2010/wordprocessingShape" mc:Ignorable="w14 w15 w16se w16cid w16 w16cex wp14">
   <w:endnote w:type="separator" w:id="-1">
     <w:p>
       <w:r>
@@ -2825,7 +2760,7 @@
 </file>
 
 <file path=word/footer1.xml><?xml version="1.0" encoding="utf-8"?>
-<w:ftr xmlns:wpc="http://schemas.microsoft.com/office/word/2010/wordprocessingCanvas" xmlns:mc="http://schemas.openxmlformats.org/markup-compatibility/2006" xmlns:o="urn:schemas-microsoft-com:office:office" xmlns:r="http://schemas.openxmlformats.org/officeDocument/2006/relationships" xmlns:m="http://schemas.openxmlformats.org/officeDocument/2006/math" xmlns:v="urn:schemas-microsoft-com:vml" xmlns:wp14="http://schemas.microsoft.com/office/word/2010/wordprocessingDrawing" xmlns:wp="http://schemas.openxmlformats.org/drawingml/2006/wordprocessingDrawing" xmlns:w10="urn:schemas-microsoft-com:office:word" xmlns:w="http://schemas.openxmlformats.org/wordprocessingml/2006/main" xmlns:w14="http://schemas.microsoft.com/office/word/2010/wordml" xmlns:w15="http://schemas.microsoft.com/office/word/2012/wordml" xmlns:wpg="http://schemas.microsoft.com/office/word/2010/wordprocessingGroup" xmlns:wpi="http://schemas.microsoft.com/office/word/2010/wordprocessingInk" xmlns:wne="http://schemas.microsoft.com/office/word/2006/wordml" xmlns:wps="http://schemas.microsoft.com/office/word/2010/wordprocessingShape" mc:Ignorable="w14 w15 wp14">
+<w:ftr xmlns:wpc="http://schemas.microsoft.com/office/word/2010/wordprocessingCanvas" xmlns:cx="http://schemas.microsoft.com/office/drawing/2014/chartex" xmlns:cx1="http://schemas.microsoft.com/office/drawing/2015/9/8/chartex" xmlns:cx2="http://schemas.microsoft.com/office/drawing/2015/10/21/chartex" xmlns:cx3="http://schemas.microsoft.com/office/drawing/2016/5/9/chartex" xmlns:cx4="http://schemas.microsoft.com/office/drawing/2016/5/10/chartex" xmlns:cx5="http://schemas.microsoft.com/office/drawing/2016/5/11/chartex" xmlns:cx6="http://schemas.microsoft.com/office/drawing/2016/5/12/chartex" xmlns:cx7="http://schemas.microsoft.com/office/drawing/2016/5/13/chartex" xmlns:cx8="http://schemas.microsoft.com/office/drawing/2016/5/14/chartex" xmlns:mc="http://schemas.openxmlformats.org/markup-compatibility/2006" xmlns:aink="http://schemas.microsoft.com/office/drawing/2016/ink" xmlns:am3d="http://schemas.microsoft.com/office/drawing/2017/model3d" xmlns:o="urn:schemas-microsoft-com:office:office" xmlns:r="http://schemas.openxmlformats.org/officeDocument/2006/relationships" xmlns:m="http://schemas.openxmlformats.org/officeDocument/2006/math" xmlns:v="urn:schemas-microsoft-com:vml" xmlns:wp14="http://schemas.microsoft.com/office/word/2010/wordprocessingDrawing" xmlns:wp="http://schemas.openxmlformats.org/drawingml/2006/wordprocessingDrawing" xmlns:w10="urn:schemas-microsoft-com:office:word" xmlns:w="http://schemas.openxmlformats.org/wordprocessingml/2006/main" xmlns:w14="http://schemas.microsoft.com/office/word/2010/wordml" xmlns:w15="http://schemas.microsoft.com/office/word/2012/wordml" xmlns:w16cex="http://schemas.microsoft.com/office/word/2018/wordml/cex" xmlns:w16cid="http://schemas.microsoft.com/office/word/2016/wordml/cid" xmlns:w16="http://schemas.microsoft.com/office/word/2018/wordml" xmlns:w16se="http://schemas.microsoft.com/office/word/2015/wordml/symex" xmlns:wpg="http://schemas.microsoft.com/office/word/2010/wordprocessingGroup" xmlns:wpi="http://schemas.microsoft.com/office/word/2010/wordprocessingInk" xmlns:wne="http://schemas.microsoft.com/office/word/2006/wordml" xmlns:wps="http://schemas.microsoft.com/office/word/2010/wordprocessingShape" mc:Ignorable="w14 w15 w16se w16cid w16 w16cex wp14">
   <w:sdt>
     <w:sdtPr>
       <w:id w:val="1404871289"/>
@@ -2873,7 +2808,7 @@
 </file>
 
 <file path=word/footnotes.xml><?xml version="1.0" encoding="utf-8"?>
-<w:footnotes xmlns:wpc="http://schemas.microsoft.com/office/word/2010/wordprocessingCanvas" xmlns:mc="http://schemas.openxmlformats.org/markup-compatibility/2006" xmlns:o="urn:schemas-microsoft-com:office:office" xmlns:r="http://schemas.openxmlformats.org/officeDocument/2006/relationships" xmlns:m="http://schemas.openxmlformats.org/officeDocument/2006/math" xmlns:v="urn:schemas-microsoft-com:vml" xmlns:wp14="http://schemas.microsoft.com/office/word/2010/wordprocessingDrawing" xmlns:wp="http://schemas.openxmlformats.org/drawingml/2006/wordprocessingDrawing" xmlns:w10="urn:schemas-microsoft-com:office:word" xmlns:w="http://schemas.openxmlformats.org/wordprocessingml/2006/main" xmlns:w14="http://schemas.microsoft.com/office/word/2010/wordml" xmlns:w15="http://schemas.microsoft.com/office/word/2012/wordml" xmlns:wpg="http://schemas.microsoft.com/office/word/2010/wordprocessingGroup" xmlns:wpi="http://schemas.microsoft.com/office/word/2010/wordprocessingInk" xmlns:wne="http://schemas.microsoft.com/office/word/2006/wordml" xmlns:wps="http://schemas.microsoft.com/office/word/2010/wordprocessingShape" mc:Ignorable="w14 w15 wp14">
+<w:footnotes xmlns:wpc="http://schemas.microsoft.com/office/word/2010/wordprocessingCanvas" xmlns:cx="http://schemas.microsoft.com/office/drawing/2014/chartex" xmlns:cx1="http://schemas.microsoft.com/office/drawing/2015/9/8/chartex" xmlns:cx2="http://schemas.microsoft.com/office/drawing/2015/10/21/chartex" xmlns:cx3="http://schemas.microsoft.com/office/drawing/2016/5/9/chartex" xmlns:cx4="http://schemas.microsoft.com/office/drawing/2016/5/10/chartex" xmlns:cx5="http://schemas.microsoft.com/office/drawing/2016/5/11/chartex" xmlns:cx6="http://schemas.microsoft.com/office/drawing/2016/5/12/chartex" xmlns:cx7="http://schemas.microsoft.com/office/drawing/2016/5/13/chartex" xmlns:cx8="http://schemas.microsoft.com/office/drawing/2016/5/14/chartex" xmlns:mc="http://schemas.openxmlformats.org/markup-compatibility/2006" xmlns:aink="http://schemas.microsoft.com/office/drawing/2016/ink" xmlns:am3d="http://schemas.microsoft.com/office/drawing/2017/model3d" xmlns:o="urn:schemas-microsoft-com:office:office" xmlns:r="http://schemas.openxmlformats.org/officeDocument/2006/relationships" xmlns:m="http://schemas.openxmlformats.org/officeDocument/2006/math" xmlns:v="urn:schemas-microsoft-com:vml" xmlns:wp14="http://schemas.microsoft.com/office/word/2010/wordprocessingDrawing" xmlns:wp="http://schemas.openxmlformats.org/drawingml/2006/wordprocessingDrawing" xmlns:w10="urn:schemas-microsoft-com:office:word" xmlns:w="http://schemas.openxmlformats.org/wordprocessingml/2006/main" xmlns:w14="http://schemas.microsoft.com/office/word/2010/wordml" xmlns:w15="http://schemas.microsoft.com/office/word/2012/wordml" xmlns:w16cex="http://schemas.microsoft.com/office/word/2018/wordml/cex" xmlns:w16cid="http://schemas.microsoft.com/office/word/2016/wordml/cid" xmlns:w16="http://schemas.microsoft.com/office/word/2018/wordml" xmlns:w16se="http://schemas.microsoft.com/office/word/2015/wordml/symex" xmlns:wpg="http://schemas.microsoft.com/office/word/2010/wordprocessingGroup" xmlns:wpi="http://schemas.microsoft.com/office/word/2010/wordprocessingInk" xmlns:wne="http://schemas.microsoft.com/office/word/2006/wordml" xmlns:wps="http://schemas.microsoft.com/office/word/2010/wordprocessingShape" mc:Ignorable="w14 w15 w16se w16cid w16 w16cex wp14">
   <w:footnote w:type="separator" w:id="-1">
     <w:p>
       <w:r>
@@ -2892,8 +2827,8 @@
 </file>
 
 <file path=word/numbering.xml><?xml version="1.0" encoding="utf-8"?>
-<w:numbering xmlns:wpc="http://schemas.microsoft.com/office/word/2010/wordprocessingCanvas" xmlns:mc="http://schemas.openxmlformats.org/markup-compatibility/2006" xmlns:o="urn:schemas-microsoft-com:office:office" xmlns:r="http://schemas.openxmlformats.org/officeDocument/2006/relationships" xmlns:m="http://schemas.openxmlformats.org/officeDocument/2006/math" xmlns:v="urn:schemas-microsoft-com:vml" xmlns:wp14="http://schemas.microsoft.com/office/word/2010/wordprocessingDrawing" xmlns:wp="http://schemas.openxmlformats.org/drawingml/2006/wordprocessingDrawing" xmlns:w10="urn:schemas-microsoft-com:office:word" xmlns:w="http://schemas.openxmlformats.org/wordprocessingml/2006/main" xmlns:w14="http://schemas.microsoft.com/office/word/2010/wordml" xmlns:w15="http://schemas.microsoft.com/office/word/2012/wordml" xmlns:wpg="http://schemas.microsoft.com/office/word/2010/wordprocessingGroup" xmlns:wpi="http://schemas.microsoft.com/office/word/2010/wordprocessingInk" xmlns:wne="http://schemas.microsoft.com/office/word/2006/wordml" xmlns:wps="http://schemas.microsoft.com/office/word/2010/wordprocessingShape" mc:Ignorable="w14 w15 wp14">
-  <w:abstractNum w:abstractNumId="0">
+<w:numbering xmlns:wpc="http://schemas.microsoft.com/office/word/2010/wordprocessingCanvas" xmlns:cx="http://schemas.microsoft.com/office/drawing/2014/chartex" xmlns:cx1="http://schemas.microsoft.com/office/drawing/2015/9/8/chartex" xmlns:cx2="http://schemas.microsoft.com/office/drawing/2015/10/21/chartex" xmlns:cx3="http://schemas.microsoft.com/office/drawing/2016/5/9/chartex" xmlns:cx4="http://schemas.microsoft.com/office/drawing/2016/5/10/chartex" xmlns:cx5="http://schemas.microsoft.com/office/drawing/2016/5/11/chartex" xmlns:cx6="http://schemas.microsoft.com/office/drawing/2016/5/12/chartex" xmlns:cx7="http://schemas.microsoft.com/office/drawing/2016/5/13/chartex" xmlns:cx8="http://schemas.microsoft.com/office/drawing/2016/5/14/chartex" xmlns:mc="http://schemas.openxmlformats.org/markup-compatibility/2006" xmlns:aink="http://schemas.microsoft.com/office/drawing/2016/ink" xmlns:am3d="http://schemas.microsoft.com/office/drawing/2017/model3d" xmlns:o="urn:schemas-microsoft-com:office:office" xmlns:r="http://schemas.openxmlformats.org/officeDocument/2006/relationships" xmlns:m="http://schemas.openxmlformats.org/officeDocument/2006/math" xmlns:v="urn:schemas-microsoft-com:vml" xmlns:wp14="http://schemas.microsoft.com/office/word/2010/wordprocessingDrawing" xmlns:wp="http://schemas.openxmlformats.org/drawingml/2006/wordprocessingDrawing" xmlns:w10="urn:schemas-microsoft-com:office:word" xmlns:w="http://schemas.openxmlformats.org/wordprocessingml/2006/main" xmlns:w14="http://schemas.microsoft.com/office/word/2010/wordml" xmlns:w15="http://schemas.microsoft.com/office/word/2012/wordml" xmlns:w16cex="http://schemas.microsoft.com/office/word/2018/wordml/cex" xmlns:w16cid="http://schemas.microsoft.com/office/word/2016/wordml/cid" xmlns:w16="http://schemas.microsoft.com/office/word/2018/wordml" xmlns:w16se="http://schemas.microsoft.com/office/word/2015/wordml/symex" xmlns:wpg="http://schemas.microsoft.com/office/word/2010/wordprocessingGroup" xmlns:wpi="http://schemas.microsoft.com/office/word/2010/wordprocessingInk" xmlns:wne="http://schemas.microsoft.com/office/word/2006/wordml" xmlns:wps="http://schemas.microsoft.com/office/word/2010/wordprocessingShape" mc:Ignorable="w14 w15 w16se w16cid w16 w16cex wp14">
+  <w:abstractNum w:abstractNumId="0" w15:restartNumberingAfterBreak="0">
     <w:nsid w:val="FFFFFF89"/>
     <w:multiLevelType w:val="singleLevel"/>
     <w:tmpl w:val="08090005"/>
@@ -2910,7 +2845,7 @@
       </w:rPr>
     </w:lvl>
   </w:abstractNum>
-  <w:abstractNum w:abstractNumId="1">
+  <w:abstractNum w:abstractNumId="1" w15:restartNumberingAfterBreak="0">
     <w:nsid w:val="07772343"/>
     <w:multiLevelType w:val="hybridMultilevel"/>
     <w:tmpl w:val="29A62BF4"/>
@@ -2999,7 +2934,7 @@
       </w:pPr>
     </w:lvl>
   </w:abstractNum>
-  <w:abstractNum w:abstractNumId="2">
+  <w:abstractNum w:abstractNumId="2" w15:restartNumberingAfterBreak="0">
     <w:nsid w:val="0A6A248B"/>
     <w:multiLevelType w:val="multilevel"/>
     <w:tmpl w:val="6FF21C62"/>
@@ -3182,7 +3117,7 @@
       </w:rPr>
     </w:lvl>
   </w:abstractNum>
-  <w:abstractNum w:abstractNumId="3">
+  <w:abstractNum w:abstractNumId="3" w15:restartNumberingAfterBreak="0">
     <w:nsid w:val="0B5C084F"/>
     <w:multiLevelType w:val="multilevel"/>
     <w:tmpl w:val="5A865F5E"/>
@@ -3296,7 +3231,7 @@
       </w:rPr>
     </w:lvl>
   </w:abstractNum>
-  <w:abstractNum w:abstractNumId="4">
+  <w:abstractNum w:abstractNumId="4" w15:restartNumberingAfterBreak="0">
     <w:nsid w:val="0FC077FC"/>
     <w:multiLevelType w:val="hybridMultilevel"/>
     <w:tmpl w:val="51382E48"/>
@@ -3389,7 +3324,7 @@
       </w:pPr>
     </w:lvl>
   </w:abstractNum>
-  <w:abstractNum w:abstractNumId="5">
+  <w:abstractNum w:abstractNumId="5" w15:restartNumberingAfterBreak="0">
     <w:nsid w:val="34D34CA5"/>
     <w:multiLevelType w:val="hybridMultilevel"/>
     <w:tmpl w:val="EAE85FBC"/>
@@ -3475,7 +3410,7 @@
       </w:pPr>
     </w:lvl>
   </w:abstractNum>
-  <w:abstractNum w:abstractNumId="6">
+  <w:abstractNum w:abstractNumId="6" w15:restartNumberingAfterBreak="0">
     <w:nsid w:val="3A6A2723"/>
     <w:multiLevelType w:val="multilevel"/>
     <w:tmpl w:val="494E8D9C"/>
@@ -3588,7 +3523,7 @@
       </w:rPr>
     </w:lvl>
   </w:abstractNum>
-  <w:abstractNum w:abstractNumId="7">
+  <w:abstractNum w:abstractNumId="7" w15:restartNumberingAfterBreak="0">
     <w:nsid w:val="448740B7"/>
     <w:multiLevelType w:val="multilevel"/>
     <w:tmpl w:val="C0A4CF1A"/>
@@ -3701,7 +3636,7 @@
       </w:rPr>
     </w:lvl>
   </w:abstractNum>
-  <w:abstractNum w:abstractNumId="8">
+  <w:abstractNum w:abstractNumId="8" w15:restartNumberingAfterBreak="0">
     <w:nsid w:val="644D2344"/>
     <w:multiLevelType w:val="hybridMultilevel"/>
     <w:tmpl w:val="849A80CA"/>
@@ -3815,7 +3750,7 @@
       </w:rPr>
     </w:lvl>
   </w:abstractNum>
-  <w:abstractNum w:abstractNumId="9">
+  <w:abstractNum w:abstractNumId="9" w15:restartNumberingAfterBreak="0">
     <w:nsid w:val="6E417B2C"/>
     <w:multiLevelType w:val="hybridMultilevel"/>
     <w:tmpl w:val="C46E3254"/>
@@ -3904,7 +3839,7 @@
       </w:pPr>
     </w:lvl>
   </w:abstractNum>
-  <w:abstractNum w:abstractNumId="10">
+  <w:abstractNum w:abstractNumId="10" w15:restartNumberingAfterBreak="0">
     <w:nsid w:val="773F74C4"/>
     <w:multiLevelType w:val="multilevel"/>
     <w:tmpl w:val="C128D80A"/>
@@ -4017,7 +3952,7 @@
       </w:rPr>
     </w:lvl>
   </w:abstractNum>
-  <w:abstractNum w:abstractNumId="11">
+  <w:abstractNum w:abstractNumId="11" w15:restartNumberingAfterBreak="0">
     <w:nsid w:val="7CBB66DE"/>
     <w:multiLevelType w:val="multilevel"/>
     <w:tmpl w:val="5A6C73EE"/>
@@ -4273,7 +4208,7 @@
 </file>
 
 <file path=word/styles.xml><?xml version="1.0" encoding="utf-8"?>
-<w:styles xmlns:mc="http://schemas.openxmlformats.org/markup-compatibility/2006" xmlns:r="http://schemas.openxmlformats.org/officeDocument/2006/relationships" xmlns:w="http://schemas.openxmlformats.org/wordprocessingml/2006/main" xmlns:w14="http://schemas.microsoft.com/office/word/2010/wordml" xmlns:w15="http://schemas.microsoft.com/office/word/2012/wordml" mc:Ignorable="w14 w15">
+<w:styles xmlns:mc="http://schemas.openxmlformats.org/markup-compatibility/2006" xmlns:r="http://schemas.openxmlformats.org/officeDocument/2006/relationships" xmlns:w="http://schemas.openxmlformats.org/wordprocessingml/2006/main" xmlns:w14="http://schemas.microsoft.com/office/word/2010/wordml" xmlns:w15="http://schemas.microsoft.com/office/word/2012/wordml" xmlns:w16cex="http://schemas.microsoft.com/office/word/2018/wordml/cex" xmlns:w16cid="http://schemas.microsoft.com/office/word/2016/wordml/cid" xmlns:w16="http://schemas.microsoft.com/office/word/2018/wordml" xmlns:w16se="http://schemas.microsoft.com/office/word/2015/wordml/symex" mc:Ignorable="w14 w15 w16se w16cid w16 w16cex">
   <w:docDefaults>
     <w:rPrDefault>
       <w:rPr>
@@ -4290,7 +4225,7 @@
       </w:pPr>
     </w:pPrDefault>
   </w:docDefaults>
-  <w:latentStyles w:defLockedState="0" w:defUIPriority="99" w:defSemiHidden="0" w:defUnhideWhenUsed="0" w:defQFormat="0" w:count="371">
+  <w:latentStyles w:defLockedState="0" w:defUIPriority="99" w:defSemiHidden="0" w:defUnhideWhenUsed="0" w:defQFormat="0" w:count="376">
     <w:lsdException w:name="Normal" w:uiPriority="0" w:qFormat="1"/>
     <w:lsdException w:name="heading 1" w:uiPriority="9" w:qFormat="1"/>
     <w:lsdException w:name="heading 2" w:semiHidden="1" w:uiPriority="9" w:unhideWhenUsed="1" w:qFormat="1"/>
@@ -4396,7 +4331,6 @@
     <w:lsdException w:name="HTML Sample" w:semiHidden="1" w:unhideWhenUsed="1"/>
     <w:lsdException w:name="HTML Typewriter" w:semiHidden="1" w:unhideWhenUsed="1"/>
     <w:lsdException w:name="HTML Variable" w:semiHidden="1" w:unhideWhenUsed="1"/>
-    <w:lsdException w:name="Normal Table" w:semiHidden="1" w:unhideWhenUsed="1"/>
     <w:lsdException w:name="annotation subject" w:semiHidden="1" w:unhideWhenUsed="1"/>
     <w:lsdException w:name="No List" w:semiHidden="1" w:unhideWhenUsed="1"/>
     <w:lsdException w:name="Outline List 1" w:semiHidden="1" w:unhideWhenUsed="1"/>
@@ -4439,11 +4373,8 @@
     <w:lsdException w:name="Table Contemporary" w:semiHidden="1" w:unhideWhenUsed="1"/>
     <w:lsdException w:name="Table Elegant" w:semiHidden="1" w:unhideWhenUsed="1"/>
     <w:lsdException w:name="Table Professional" w:semiHidden="1" w:unhideWhenUsed="1"/>
-    <w:lsdException w:name="Table Subtle 1" w:semiHidden="1" w:unhideWhenUsed="1"/>
     <w:lsdException w:name="Table Subtle 2" w:semiHidden="1" w:unhideWhenUsed="1"/>
     <w:lsdException w:name="Table Web 1" w:semiHidden="1" w:unhideWhenUsed="1"/>
-    <w:lsdException w:name="Table Web 2" w:semiHidden="1" w:unhideWhenUsed="1"/>
-    <w:lsdException w:name="Table Web 3" w:semiHidden="1" w:unhideWhenUsed="1"/>
     <w:lsdException w:name="Balloon Text" w:semiHidden="1" w:unhideWhenUsed="1"/>
     <w:lsdException w:name="Table Grid" w:uiPriority="39"/>
     <w:lsdException w:name="Table Theme" w:semiHidden="1" w:unhideWhenUsed="1"/>
@@ -4662,6 +4593,11 @@
     <w:lsdException w:name="List Table 5 Dark Accent 6" w:uiPriority="50"/>
     <w:lsdException w:name="List Table 6 Colorful Accent 6" w:uiPriority="51"/>
     <w:lsdException w:name="List Table 7 Colorful Accent 6" w:uiPriority="52"/>
+    <w:lsdException w:name="Mention" w:semiHidden="1" w:unhideWhenUsed="1"/>
+    <w:lsdException w:name="Smart Hyperlink" w:semiHidden="1" w:unhideWhenUsed="1"/>
+    <w:lsdException w:name="Hashtag" w:semiHidden="1" w:unhideWhenUsed="1"/>
+    <w:lsdException w:name="Unresolved Mention" w:semiHidden="1" w:unhideWhenUsed="1"/>
+    <w:lsdException w:name="Smart Link" w:semiHidden="1" w:unhideWhenUsed="1"/>
   </w:latentStyles>
   <w:style w:type="paragraph" w:default="1" w:styleId="Normal">
     <w:name w:val="Normal"/>
@@ -5285,7 +5221,6 @@
     <w:tblPr>
       <w:tblStyleRowBandSize w:val="1"/>
       <w:tblStyleColBandSize w:val="1"/>
-      <w:tblInd w:w="0" w:type="dxa"/>
       <w:tblBorders>
         <w:top w:val="single" w:sz="4" w:space="0" w:color="999999" w:themeColor="text1" w:themeTint="66"/>
         <w:left w:val="single" w:sz="4" w:space="0" w:color="999999" w:themeColor="text1" w:themeTint="66"/>
@@ -5294,12 +5229,6 @@
         <w:insideH w:val="single" w:sz="4" w:space="0" w:color="999999" w:themeColor="text1" w:themeTint="66"/>
         <w:insideV w:val="single" w:sz="4" w:space="0" w:color="999999" w:themeColor="text1" w:themeTint="66"/>
       </w:tblBorders>
-      <w:tblCellMar>
-        <w:top w:w="0" w:type="dxa"/>
-        <w:left w:w="108" w:type="dxa"/>
-        <w:bottom w:w="0" w:type="dxa"/>
-        <w:right w:w="108" w:type="dxa"/>
-      </w:tblCellMar>
     </w:tblPr>
     <w:tblStylePr w:type="firstRow">
       <w:rPr>
@@ -5751,7 +5680,7 @@
 </file>
 
 <file path=customXml/itemProps1.xml><?xml version="1.0" encoding="utf-8"?>
-<ds:datastoreItem xmlns:ds="http://schemas.openxmlformats.org/officeDocument/2006/customXml" ds:itemID="{9B8F878D-CEF1-42D2-9D54-3814C012BD7D}">
+<ds:datastoreItem xmlns:ds="http://schemas.openxmlformats.org/officeDocument/2006/customXml" ds:itemID="{A65DDB1D-5B26-4C44-8B4E-C719565D4D41}">
   <ds:schemaRefs>
     <ds:schemaRef ds:uri="http://schemas.openxmlformats.org/officeDocument/2006/bibliography"/>
   </ds:schemaRefs>

</xml_diff>